<commit_message>
Classification results on report
</commit_message>
<xml_diff>
--- a/Report.docx
+++ b/Report.docx
@@ -382,7 +382,7 @@
     </w:p>
     <w:p>
       <w:pPr>
-        <w:pStyle w:val="Title"/>
+        <w:pStyle w:val="Titolo"/>
         <w:spacing w:before="1" w:after="0"/>
         <w:ind w:left="1008"/>
         <w:jc w:val="center"/>
@@ -446,12 +446,53 @@
         </w:rPr>
         <w:br/>
       </w:r>
+      <w:proofErr w:type="spellStart"/>
       <w:r>
         <w:rPr>
           <w:rFonts w:ascii="Times New Roman" w:eastAsia="Times New Roman" w:hAnsi="Times New Roman" w:cs="Times New Roman"/>
           <w:lang w:val="fi-FI"/>
         </w:rPr>
-        <w:t>Mohammad Khalatbari Mokaram, 003235474</w:t>
+        <w:t>Mohammad</w:t>
+      </w:r>
+      <w:proofErr w:type="spellEnd"/>
+      <w:r>
+        <w:rPr>
+          <w:rFonts w:ascii="Times New Roman" w:eastAsia="Times New Roman" w:hAnsi="Times New Roman" w:cs="Times New Roman"/>
+          <w:lang w:val="fi-FI"/>
+        </w:rPr>
+        <w:t xml:space="preserve"> </w:t>
+      </w:r>
+      <w:proofErr w:type="spellStart"/>
+      <w:r>
+        <w:rPr>
+          <w:rFonts w:ascii="Times New Roman" w:eastAsia="Times New Roman" w:hAnsi="Times New Roman" w:cs="Times New Roman"/>
+          <w:lang w:val="fi-FI"/>
+        </w:rPr>
+        <w:t>Khalatbari</w:t>
+      </w:r>
+      <w:proofErr w:type="spellEnd"/>
+      <w:r>
+        <w:rPr>
+          <w:rFonts w:ascii="Times New Roman" w:eastAsia="Times New Roman" w:hAnsi="Times New Roman" w:cs="Times New Roman"/>
+          <w:lang w:val="fi-FI"/>
+        </w:rPr>
+        <w:t xml:space="preserve"> </w:t>
+      </w:r>
+      <w:proofErr w:type="spellStart"/>
+      <w:r>
+        <w:rPr>
+          <w:rFonts w:ascii="Times New Roman" w:eastAsia="Times New Roman" w:hAnsi="Times New Roman" w:cs="Times New Roman"/>
+          <w:lang w:val="fi-FI"/>
+        </w:rPr>
+        <w:t>Mokaram</w:t>
+      </w:r>
+      <w:proofErr w:type="spellEnd"/>
+      <w:r>
+        <w:rPr>
+          <w:rFonts w:ascii="Times New Roman" w:eastAsia="Times New Roman" w:hAnsi="Times New Roman" w:cs="Times New Roman"/>
+          <w:lang w:val="fi-FI"/>
+        </w:rPr>
+        <w:t>, 003235474</w:t>
       </w:r>
     </w:p>
     <w:p>
@@ -700,7 +741,7 @@
       <w:sdtContent>
         <w:p>
           <w:pPr>
-            <w:pStyle w:val="TOCHeading"/>
+            <w:pStyle w:val="Titolosommario"/>
             <w:rPr>
               <w:rFonts w:ascii="Times New Roman" w:hAnsi="Times New Roman" w:cs="Times New Roman"/>
               <w:color w:val="000000" w:themeColor="text1"/>
@@ -716,14 +757,14 @@
         </w:p>
         <w:p>
           <w:pPr>
-            <w:pStyle w:val="TOC1"/>
+            <w:pStyle w:val="Sommario1"/>
             <w:tabs>
               <w:tab w:val="right" w:leader="dot" w:pos="9350"/>
             </w:tabs>
             <w:rPr>
               <w:noProof/>
               <w:kern w:val="2"/>
-              <w:lang w:val="en-FI" w:eastAsia="en-GB"/>
+              <w:lang w:eastAsia="en-GB"/>
               <w14:ligatures w14:val="standardContextual"/>
             </w:rPr>
           </w:pPr>
@@ -748,7 +789,7 @@
           <w:hyperlink w:anchor="_Toc219204085" w:history="1">
             <w:r>
               <w:rPr>
-                <w:rStyle w:val="Hyperlink"/>
+                <w:rStyle w:val="Collegamentoipertestuale"/>
                 <w:rFonts w:ascii="Times New Roman" w:eastAsia="Times New Roman" w:hAnsi="Times New Roman" w:cs="Times New Roman"/>
                 <w:noProof/>
                 <w:lang w:val="en-GB"/>
@@ -807,21 +848,21 @@
         </w:p>
         <w:p>
           <w:pPr>
-            <w:pStyle w:val="TOC1"/>
+            <w:pStyle w:val="Sommario1"/>
             <w:tabs>
               <w:tab w:val="right" w:leader="dot" w:pos="9350"/>
             </w:tabs>
             <w:rPr>
               <w:noProof/>
               <w:kern w:val="2"/>
-              <w:lang w:val="en-FI" w:eastAsia="en-GB"/>
+              <w:lang w:eastAsia="en-GB"/>
               <w14:ligatures w14:val="standardContextual"/>
             </w:rPr>
           </w:pPr>
           <w:hyperlink w:anchor="_Toc219204086" w:history="1">
             <w:r>
               <w:rPr>
-                <w:rStyle w:val="Hyperlink"/>
+                <w:rStyle w:val="Collegamentoipertestuale"/>
                 <w:rFonts w:ascii="Times New Roman" w:eastAsia="Times New Roman" w:hAnsi="Times New Roman" w:cs="Times New Roman"/>
                 <w:noProof/>
                 <w:lang w:val="en-GB"/>
@@ -880,21 +921,21 @@
         </w:p>
         <w:p>
           <w:pPr>
-            <w:pStyle w:val="TOC1"/>
+            <w:pStyle w:val="Sommario1"/>
             <w:tabs>
               <w:tab w:val="right" w:leader="dot" w:pos="9350"/>
             </w:tabs>
             <w:rPr>
               <w:noProof/>
               <w:kern w:val="2"/>
-              <w:lang w:val="en-FI" w:eastAsia="en-GB"/>
+              <w:lang w:eastAsia="en-GB"/>
               <w14:ligatures w14:val="standardContextual"/>
             </w:rPr>
           </w:pPr>
           <w:hyperlink w:anchor="_Toc219204087" w:history="1">
             <w:r>
               <w:rPr>
-                <w:rStyle w:val="Hyperlink"/>
+                <w:rStyle w:val="Collegamentoipertestuale"/>
                 <w:rFonts w:ascii="Times New Roman" w:eastAsia="Times New Roman" w:hAnsi="Times New Roman" w:cs="Times New Roman"/>
                 <w:noProof/>
               </w:rPr>
@@ -952,21 +993,21 @@
         </w:p>
         <w:p>
           <w:pPr>
-            <w:pStyle w:val="TOC2"/>
+            <w:pStyle w:val="Sommario2"/>
             <w:tabs>
               <w:tab w:val="right" w:leader="dot" w:pos="9350"/>
             </w:tabs>
             <w:rPr>
               <w:noProof/>
               <w:kern w:val="2"/>
-              <w:lang w:val="en-FI" w:eastAsia="en-GB"/>
+              <w:lang w:eastAsia="en-GB"/>
               <w14:ligatures w14:val="standardContextual"/>
             </w:rPr>
           </w:pPr>
           <w:hyperlink w:anchor="_Toc219204088" w:history="1">
             <w:r>
               <w:rPr>
-                <w:rStyle w:val="Hyperlink"/>
+                <w:rStyle w:val="Collegamentoipertestuale"/>
                 <w:rFonts w:ascii="Times New Roman" w:eastAsia="Times New Roman" w:hAnsi="Times New Roman" w:cs="Times New Roman"/>
                 <w:noProof/>
               </w:rPr>
@@ -1024,21 +1065,21 @@
         </w:p>
         <w:p>
           <w:pPr>
-            <w:pStyle w:val="TOC2"/>
+            <w:pStyle w:val="Sommario2"/>
             <w:tabs>
               <w:tab w:val="right" w:leader="dot" w:pos="9350"/>
             </w:tabs>
             <w:rPr>
               <w:noProof/>
               <w:kern w:val="2"/>
-              <w:lang w:val="en-FI" w:eastAsia="en-GB"/>
+              <w:lang w:eastAsia="en-GB"/>
               <w14:ligatures w14:val="standardContextual"/>
             </w:rPr>
           </w:pPr>
           <w:hyperlink w:anchor="_Toc219204089" w:history="1">
             <w:r>
               <w:rPr>
-                <w:rStyle w:val="Hyperlink"/>
+                <w:rStyle w:val="Collegamentoipertestuale"/>
                 <w:rFonts w:ascii="Times New Roman" w:eastAsia="Times New Roman" w:hAnsi="Times New Roman" w:cs="Times New Roman"/>
                 <w:noProof/>
               </w:rPr>
@@ -1096,21 +1137,21 @@
         </w:p>
         <w:p>
           <w:pPr>
-            <w:pStyle w:val="TOC1"/>
+            <w:pStyle w:val="Sommario1"/>
             <w:tabs>
               <w:tab w:val="right" w:leader="dot" w:pos="9350"/>
             </w:tabs>
             <w:rPr>
               <w:noProof/>
               <w:kern w:val="2"/>
-              <w:lang w:val="en-FI" w:eastAsia="en-GB"/>
+              <w:lang w:eastAsia="en-GB"/>
               <w14:ligatures w14:val="standardContextual"/>
             </w:rPr>
           </w:pPr>
           <w:hyperlink w:anchor="_Toc219204090" w:history="1">
             <w:r>
               <w:rPr>
-                <w:rStyle w:val="Hyperlink"/>
+                <w:rStyle w:val="Collegamentoipertestuale"/>
                 <w:rFonts w:ascii="Times New Roman" w:eastAsia="Times New Roman" w:hAnsi="Times New Roman" w:cs="Times New Roman"/>
                 <w:noProof/>
               </w:rPr>
@@ -1168,21 +1209,21 @@
         </w:p>
         <w:p>
           <w:pPr>
-            <w:pStyle w:val="TOC1"/>
+            <w:pStyle w:val="Sommario1"/>
             <w:tabs>
               <w:tab w:val="right" w:leader="dot" w:pos="9350"/>
             </w:tabs>
             <w:rPr>
               <w:noProof/>
               <w:kern w:val="2"/>
-              <w:lang w:val="en-FI" w:eastAsia="en-GB"/>
+              <w:lang w:eastAsia="en-GB"/>
               <w14:ligatures w14:val="standardContextual"/>
             </w:rPr>
           </w:pPr>
           <w:hyperlink w:anchor="_Toc219204091" w:history="1">
             <w:r>
               <w:rPr>
-                <w:rStyle w:val="Hyperlink"/>
+                <w:rStyle w:val="Collegamentoipertestuale"/>
                 <w:rFonts w:ascii="Times New Roman" w:eastAsia="Times New Roman" w:hAnsi="Times New Roman" w:cs="Times New Roman"/>
                 <w:noProof/>
               </w:rPr>
@@ -1240,21 +1281,21 @@
         </w:p>
         <w:p>
           <w:pPr>
-            <w:pStyle w:val="TOC1"/>
+            <w:pStyle w:val="Sommario1"/>
             <w:tabs>
               <w:tab w:val="right" w:leader="dot" w:pos="9350"/>
             </w:tabs>
             <w:rPr>
               <w:noProof/>
               <w:kern w:val="2"/>
-              <w:lang w:val="en-FI" w:eastAsia="en-GB"/>
+              <w:lang w:eastAsia="en-GB"/>
               <w14:ligatures w14:val="standardContextual"/>
             </w:rPr>
           </w:pPr>
           <w:hyperlink w:anchor="_Toc219204092" w:history="1">
             <w:r>
               <w:rPr>
-                <w:rStyle w:val="Hyperlink"/>
+                <w:rStyle w:val="Collegamentoipertestuale"/>
                 <w:rFonts w:ascii="Times New Roman" w:hAnsi="Times New Roman" w:cs="Times New Roman"/>
                 <w:noProof/>
               </w:rPr>
@@ -1312,21 +1353,21 @@
         </w:p>
         <w:p>
           <w:pPr>
-            <w:pStyle w:val="TOC2"/>
+            <w:pStyle w:val="Sommario2"/>
             <w:tabs>
               <w:tab w:val="right" w:leader="dot" w:pos="9350"/>
             </w:tabs>
             <w:rPr>
               <w:noProof/>
               <w:kern w:val="2"/>
-              <w:lang w:val="en-FI" w:eastAsia="en-GB"/>
+              <w:lang w:eastAsia="en-GB"/>
               <w14:ligatures w14:val="standardContextual"/>
             </w:rPr>
           </w:pPr>
           <w:hyperlink w:anchor="_Toc219204093" w:history="1">
             <w:r>
               <w:rPr>
-                <w:rStyle w:val="Hyperlink"/>
+                <w:rStyle w:val="Collegamentoipertestuale"/>
                 <w:rFonts w:ascii="Times New Roman" w:eastAsia="Times New Roman" w:hAnsi="Times New Roman" w:cs="Times New Roman"/>
                 <w:noProof/>
               </w:rPr>
@@ -1384,21 +1425,21 @@
         </w:p>
         <w:p>
           <w:pPr>
-            <w:pStyle w:val="TOC2"/>
+            <w:pStyle w:val="Sommario2"/>
             <w:tabs>
               <w:tab w:val="right" w:leader="dot" w:pos="9350"/>
             </w:tabs>
             <w:rPr>
               <w:noProof/>
               <w:kern w:val="2"/>
-              <w:lang w:val="en-FI" w:eastAsia="en-GB"/>
+              <w:lang w:eastAsia="en-GB"/>
               <w14:ligatures w14:val="standardContextual"/>
             </w:rPr>
           </w:pPr>
           <w:hyperlink w:anchor="_Toc219204094" w:history="1">
             <w:r>
               <w:rPr>
-                <w:rStyle w:val="Hyperlink"/>
+                <w:rStyle w:val="Collegamentoipertestuale"/>
                 <w:rFonts w:ascii="Times New Roman" w:eastAsia="Times New Roman" w:hAnsi="Times New Roman" w:cs="Times New Roman"/>
                 <w:noProof/>
               </w:rPr>
@@ -1456,21 +1497,21 @@
         </w:p>
         <w:p>
           <w:pPr>
-            <w:pStyle w:val="TOC1"/>
+            <w:pStyle w:val="Sommario1"/>
             <w:tabs>
               <w:tab w:val="right" w:leader="dot" w:pos="9350"/>
             </w:tabs>
             <w:rPr>
               <w:noProof/>
               <w:kern w:val="2"/>
-              <w:lang w:val="en-FI" w:eastAsia="en-GB"/>
+              <w:lang w:eastAsia="en-GB"/>
               <w14:ligatures w14:val="standardContextual"/>
             </w:rPr>
           </w:pPr>
           <w:hyperlink w:anchor="_Toc219204095" w:history="1">
             <w:r>
               <w:rPr>
-                <w:rStyle w:val="Hyperlink"/>
+                <w:rStyle w:val="Collegamentoipertestuale"/>
                 <w:rFonts w:ascii="Times New Roman" w:eastAsia="Times New Roman" w:hAnsi="Times New Roman" w:cs="Times New Roman"/>
                 <w:noProof/>
               </w:rPr>
@@ -1528,21 +1569,21 @@
         </w:p>
         <w:p>
           <w:pPr>
-            <w:pStyle w:val="TOC1"/>
+            <w:pStyle w:val="Sommario1"/>
             <w:tabs>
               <w:tab w:val="right" w:leader="dot" w:pos="9350"/>
             </w:tabs>
             <w:rPr>
               <w:noProof/>
               <w:kern w:val="2"/>
-              <w:lang w:val="en-FI" w:eastAsia="en-GB"/>
+              <w:lang w:eastAsia="en-GB"/>
               <w14:ligatures w14:val="standardContextual"/>
             </w:rPr>
           </w:pPr>
           <w:hyperlink w:anchor="_Toc219204096" w:history="1">
             <w:r>
               <w:rPr>
-                <w:rStyle w:val="Hyperlink"/>
+                <w:rStyle w:val="Collegamentoipertestuale"/>
                 <w:rFonts w:ascii="Times New Roman" w:eastAsia="Times New Roman" w:hAnsi="Times New Roman" w:cs="Times New Roman"/>
                 <w:noProof/>
               </w:rPr>
@@ -1635,7 +1676,7 @@
     </w:p>
     <w:p>
       <w:pPr>
-        <w:pStyle w:val="Heading1"/>
+        <w:pStyle w:val="Titolo1"/>
         <w:rPr>
           <w:rFonts w:ascii="Times New Roman" w:eastAsia="Times New Roman" w:hAnsi="Times New Roman" w:cs="Times New Roman"/>
           <w:color w:val="auto"/>
@@ -1716,7 +1757,7 @@
     </w:p>
     <w:p>
       <w:pPr>
-        <w:pStyle w:val="Heading1"/>
+        <w:pStyle w:val="Titolo1"/>
         <w:rPr>
           <w:rFonts w:ascii="Times New Roman" w:eastAsia="Times New Roman" w:hAnsi="Times New Roman" w:cs="Times New Roman"/>
           <w:color w:val="auto"/>
@@ -1865,7 +1906,7 @@
     </w:p>
     <w:p>
       <w:pPr>
-        <w:pStyle w:val="Heading1"/>
+        <w:pStyle w:val="Titolo1"/>
         <w:rPr>
           <w:rFonts w:ascii="Times New Roman" w:eastAsia="Times New Roman" w:hAnsi="Times New Roman" w:cs="Times New Roman"/>
           <w:color w:val="auto"/>
@@ -1925,7 +1966,7 @@
     </w:p>
     <w:p>
       <w:pPr>
-        <w:pStyle w:val="Heading2"/>
+        <w:pStyle w:val="Titolo2"/>
         <w:rPr>
           <w:rFonts w:ascii="Times New Roman" w:eastAsia="Times New Roman" w:hAnsi="Times New Roman" w:cs="Times New Roman"/>
           <w:color w:val="auto"/>
@@ -1984,7 +2025,7 @@
     </w:p>
     <w:p>
       <w:pPr>
-        <w:pStyle w:val="Heading2"/>
+        <w:pStyle w:val="Titolo2"/>
         <w:rPr>
           <w:rFonts w:ascii="Times New Roman" w:eastAsia="Times New Roman" w:hAnsi="Times New Roman" w:cs="Times New Roman"/>
           <w:color w:val="auto"/>
@@ -2021,7 +2062,77 @@
           <w:rFonts w:ascii="Times New Roman" w:eastAsia="Times New Roman" w:hAnsi="Times New Roman" w:cs="Times New Roman"/>
           <w:color w:val="000000" w:themeColor="text1"/>
         </w:rPr>
-        <w:t>To create a connection between the image's pixel measurements and actual dimensions given in millimeters, geometric calibration is used. These values are reference measurements since the real dimensions of euro coins are known. The calibrated image is used to first estimate the diameter of recognized coins in pixel units. A scaling factor that converts pixels to millimeters is identified by comparing the pixel-based measurements with the known physical diameters.</w:t>
+        <w:t xml:space="preserve">To create a connection between the image's pixel measurements and actual dimensions given in millimeters, geometric calibration is used. These values are reference measurements since the real dimensions of euro coins are known. The calibrated image is used to first estimate the diameter of recognized coins in pixel units. A scaling factor that converts pixels to millimeters is identified by comparing the pixel-based measurements </w:t>
+      </w:r>
+      <w:r>
+        <w:rPr>
+          <w:rFonts w:ascii="Times New Roman" w:eastAsia="Times New Roman" w:hAnsi="Times New Roman" w:cs="Times New Roman"/>
+          <w:color w:val="000000" w:themeColor="text1"/>
+        </w:rPr>
+        <w:t xml:space="preserve">of an object </w:t>
+      </w:r>
+      <w:r>
+        <w:rPr>
+          <w:rFonts w:ascii="Times New Roman" w:eastAsia="Times New Roman" w:hAnsi="Times New Roman" w:cs="Times New Roman"/>
+          <w:color w:val="000000" w:themeColor="text1"/>
+        </w:rPr>
+        <w:t>wit</w:t>
+      </w:r>
+      <w:r>
+        <w:rPr>
+          <w:rFonts w:ascii="Times New Roman" w:eastAsia="Times New Roman" w:hAnsi="Times New Roman" w:cs="Times New Roman"/>
+          <w:color w:val="000000" w:themeColor="text1"/>
+        </w:rPr>
+        <w:t>h</w:t>
+      </w:r>
+      <w:r>
+        <w:rPr>
+          <w:rFonts w:ascii="Times New Roman" w:eastAsia="Times New Roman" w:hAnsi="Times New Roman" w:cs="Times New Roman"/>
+          <w:color w:val="000000" w:themeColor="text1"/>
+        </w:rPr>
+        <w:t xml:space="preserve"> known physical </w:t>
+      </w:r>
+      <w:r>
+        <w:rPr>
+          <w:rFonts w:ascii="Times New Roman" w:eastAsia="Times New Roman" w:hAnsi="Times New Roman" w:cs="Times New Roman"/>
+          <w:color w:val="000000" w:themeColor="text1"/>
+        </w:rPr>
+        <w:t>dime</w:t>
+      </w:r>
+      <w:r>
+        <w:rPr>
+          <w:rFonts w:ascii="Times New Roman" w:eastAsia="Times New Roman" w:hAnsi="Times New Roman" w:cs="Times New Roman"/>
+          <w:color w:val="000000" w:themeColor="text1"/>
+        </w:rPr>
+        <w:t>n</w:t>
+      </w:r>
+      <w:r>
+        <w:rPr>
+          <w:rFonts w:ascii="Times New Roman" w:eastAsia="Times New Roman" w:hAnsi="Times New Roman" w:cs="Times New Roman"/>
+          <w:color w:val="000000" w:themeColor="text1"/>
+        </w:rPr>
+        <w:t>s</w:t>
+      </w:r>
+      <w:r>
+        <w:rPr>
+          <w:rFonts w:ascii="Times New Roman" w:eastAsia="Times New Roman" w:hAnsi="Times New Roman" w:cs="Times New Roman"/>
+          <w:color w:val="000000" w:themeColor="text1"/>
+        </w:rPr>
+        <w:t>ion</w:t>
+      </w:r>
+      <w:r>
+        <w:rPr>
+          <w:rFonts w:ascii="Times New Roman" w:eastAsia="Times New Roman" w:hAnsi="Times New Roman" w:cs="Times New Roman"/>
+          <w:color w:val="000000" w:themeColor="text1"/>
+        </w:rPr>
+        <w:t>s</w:t>
+      </w:r>
+      <w:r>
+        <w:rPr>
+          <w:rFonts w:ascii="Times New Roman" w:eastAsia="Times New Roman" w:hAnsi="Times New Roman" w:cs="Times New Roman"/>
+          <w:color w:val="000000" w:themeColor="text1"/>
+        </w:rPr>
+        <w:t>.</w:t>
       </w:r>
     </w:p>
     <w:p>
@@ -2044,7 +2155,7 @@
     </w:p>
     <w:p>
       <w:pPr>
-        <w:pStyle w:val="Heading1"/>
+        <w:pStyle w:val="Titolo1"/>
         <w:rPr>
           <w:rFonts w:ascii="Times New Roman" w:eastAsia="Times New Roman" w:hAnsi="Times New Roman" w:cs="Times New Roman"/>
           <w:color w:val="auto"/>
@@ -2131,17 +2242,10 @@
         </w:rPr>
         <w:t xml:space="preserve"> of coins in each denomination gives the final measurement result.</w:t>
       </w:r>
-      <w:r>
-        <w:rPr>
-          <w:rFonts w:ascii="Times New Roman" w:eastAsia="Times New Roman" w:hAnsi="Times New Roman" w:cs="Times New Roman"/>
-          <w:color w:val="000000" w:themeColor="text1"/>
-        </w:rPr>
-        <w:t xml:space="preserve"> </w:t>
-      </w:r>
-    </w:p>
-    <w:p>
-      <w:pPr>
-        <w:pStyle w:val="Heading1"/>
+    </w:p>
+    <w:p>
+      <w:pPr>
+        <w:pStyle w:val="Titolo1"/>
         <w:rPr>
           <w:rFonts w:ascii="Times New Roman" w:eastAsia="Times New Roman" w:hAnsi="Times New Roman" w:cs="Times New Roman"/>
           <w:color w:val="auto"/>
@@ -2178,35 +2282,7 @@
           <w:rFonts w:ascii="Times New Roman" w:eastAsia="Times New Roman" w:hAnsi="Times New Roman" w:cs="Times New Roman"/>
           <w:color w:val="000000" w:themeColor="text1"/>
         </w:rPr>
-        <w:t xml:space="preserve">Two sets of measurement images using euro coins under different lighting and background conditions were used to evaluate the effectiveness of the recommended image-based measurement technique. Each image's reference coin counts were </w:t>
-      </w:r>
-      <w:r>
-        <w:rPr>
-          <w:rFonts w:ascii="Times New Roman" w:eastAsia="Times New Roman" w:hAnsi="Times New Roman" w:cs="Times New Roman"/>
-          <w:color w:val="000000" w:themeColor="text1"/>
-        </w:rPr>
-        <w:t>calculated</w:t>
-      </w:r>
-      <w:r>
-        <w:rPr>
-          <w:rFonts w:ascii="Times New Roman" w:eastAsia="Times New Roman" w:hAnsi="Times New Roman" w:cs="Times New Roman"/>
-          <w:color w:val="000000" w:themeColor="text1"/>
-        </w:rPr>
-        <w:t xml:space="preserve"> and used as ground truth. By comparing the </w:t>
-      </w:r>
-      <w:r>
-        <w:rPr>
-          <w:rFonts w:ascii="Times New Roman" w:eastAsia="Times New Roman" w:hAnsi="Times New Roman" w:cs="Times New Roman"/>
-          <w:color w:val="000000" w:themeColor="text1"/>
-        </w:rPr>
-        <w:t>number</w:t>
-      </w:r>
-      <w:r>
-        <w:rPr>
-          <w:rFonts w:ascii="Times New Roman" w:eastAsia="Times New Roman" w:hAnsi="Times New Roman" w:cs="Times New Roman"/>
-          <w:color w:val="000000" w:themeColor="text1"/>
-        </w:rPr>
-        <w:t xml:space="preserve"> of coins found with the reference values for every measurement image, the system's performance was evaluated.</w:t>
+        <w:t>Two sets of measurement images using euro coins under different lighting and background conditions were used to evaluate the effectiveness of the recommended image-based measurement technique. Each image's reference coin counts were calculated and used as ground truth. By comparing the number of coins found with the reference values for every measurement image, the system's performance was evaluated.</w:t>
       </w:r>
     </w:p>
     <w:p>
@@ -2223,7 +2299,63 @@
           <w:rFonts w:ascii="Times New Roman" w:eastAsia="Times New Roman" w:hAnsi="Times New Roman" w:cs="Times New Roman"/>
           <w:color w:val="000000" w:themeColor="text1"/>
         </w:rPr>
-        <w:t>The algorithm correctly recognized 50 out of 71 coins in all evaluated photos, with an overall detection accuracy of 70.4%. The system showed that the applied intensity calibration and segmentation approach functions successfully under favorable conditions, reaching up to 100% accuracy for images with uniform and non-textured backgrounds. Images with textured backgrounds or closely spaced coins, the opposite, showed decreased accuracy because of segmentation mistakes.</w:t>
+        <w:t xml:space="preserve">The algorithm correctly recognized </w:t>
+      </w:r>
+      <w:r>
+        <w:rPr>
+          <w:rFonts w:ascii="Times New Roman" w:eastAsia="Times New Roman" w:hAnsi="Times New Roman" w:cs="Times New Roman"/>
+          <w:color w:val="000000" w:themeColor="text1"/>
+        </w:rPr>
+        <w:t>6</w:t>
+      </w:r>
+      <w:r>
+        <w:rPr>
+          <w:rFonts w:ascii="Times New Roman" w:eastAsia="Times New Roman" w:hAnsi="Times New Roman" w:cs="Times New Roman"/>
+          <w:color w:val="000000" w:themeColor="text1"/>
+        </w:rPr>
+        <w:t>0 out of 7</w:t>
+      </w:r>
+      <w:r>
+        <w:rPr>
+          <w:rFonts w:ascii="Times New Roman" w:eastAsia="Times New Roman" w:hAnsi="Times New Roman" w:cs="Times New Roman"/>
+          <w:color w:val="000000" w:themeColor="text1"/>
+        </w:rPr>
+        <w:t>6</w:t>
+      </w:r>
+      <w:r>
+        <w:rPr>
+          <w:rFonts w:ascii="Times New Roman" w:eastAsia="Times New Roman" w:hAnsi="Times New Roman" w:cs="Times New Roman"/>
+          <w:color w:val="000000" w:themeColor="text1"/>
+        </w:rPr>
+        <w:t xml:space="preserve"> coins in all evaluated photos, with an overall detection accuracy of 7</w:t>
+      </w:r>
+      <w:r>
+        <w:rPr>
+          <w:rFonts w:ascii="Times New Roman" w:eastAsia="Times New Roman" w:hAnsi="Times New Roman" w:cs="Times New Roman"/>
+          <w:color w:val="000000" w:themeColor="text1"/>
+        </w:rPr>
+        <w:t>8</w:t>
+      </w:r>
+      <w:r>
+        <w:rPr>
+          <w:rFonts w:ascii="Times New Roman" w:eastAsia="Times New Roman" w:hAnsi="Times New Roman" w:cs="Times New Roman"/>
+          <w:color w:val="000000" w:themeColor="text1"/>
+        </w:rPr>
+        <w:t>.</w:t>
+      </w:r>
+      <w:r>
+        <w:rPr>
+          <w:rFonts w:ascii="Times New Roman" w:eastAsia="Times New Roman" w:hAnsi="Times New Roman" w:cs="Times New Roman"/>
+          <w:color w:val="000000" w:themeColor="text1"/>
+        </w:rPr>
+        <w:t>9</w:t>
+      </w:r>
+      <w:r>
+        <w:rPr>
+          <w:rFonts w:ascii="Times New Roman" w:eastAsia="Times New Roman" w:hAnsi="Times New Roman" w:cs="Times New Roman"/>
+          <w:color w:val="000000" w:themeColor="text1"/>
+        </w:rPr>
+        <w:t>%. The system showed that the applied intensity calibration and segmentation approach functions successfully under favorable conditions, reaching up to 100% accuracy for images with uniform and non-textured backgrounds. Images with textured backgrounds or closely spaced coins, the opposite, showed decreased accuracy because of segmentation mistakes.</w:t>
       </w:r>
     </w:p>
     <w:p>
@@ -2241,12 +2373,101 @@
           <w:color w:val="000000" w:themeColor="text1"/>
         </w:rPr>
         <w:lastRenderedPageBreak/>
-        <w:t>Coins placed on textured backgrounds, such as checkerboard patterns, which interfered with edge recognition and segmentation, and touching or overlapping coins being recognized as a single item were the main causes of measurement mistake. Despite these drawbacks, the outcomes show that the system delivers accurate coin count estimates in controlled environments and highlight the significance of strong segmentation techniques for accurate image-based measurements.</w:t>
-      </w:r>
-    </w:p>
-    <w:p>
-      <w:pPr>
-        <w:pStyle w:val="Heading1"/>
+        <w:t xml:space="preserve">Coins placed on textured backgrounds, such as checkerboard patterns, which interfered with edge recognition and segmentation, and touching or overlapping coins being recognized as a single item were the main causes of measurement mistake. Despite these drawbacks, the outcomes show that the system delivers accurate coin count estimates in controlled environments and </w:t>
+      </w:r>
+      <w:r>
+        <w:rPr>
+          <w:rFonts w:ascii="Times New Roman" w:eastAsia="Times New Roman" w:hAnsi="Times New Roman" w:cs="Times New Roman"/>
+          <w:color w:val="000000" w:themeColor="text1"/>
+        </w:rPr>
+        <w:t>highlights</w:t>
+      </w:r>
+      <w:r>
+        <w:rPr>
+          <w:rFonts w:ascii="Times New Roman" w:eastAsia="Times New Roman" w:hAnsi="Times New Roman" w:cs="Times New Roman"/>
+          <w:color w:val="000000" w:themeColor="text1"/>
+        </w:rPr>
+        <w:t xml:space="preserve"> the significance of strong segmentation techniques for accurate image-based measurements.</w:t>
+      </w:r>
+    </w:p>
+    <w:p>
+      <w:pPr>
+        <w:spacing w:before="240" w:after="240"/>
+        <w:jc w:val="both"/>
+        <w:rPr>
+          <w:rFonts w:ascii="Times New Roman" w:eastAsia="Times New Roman" w:hAnsi="Times New Roman" w:cs="Times New Roman"/>
+          <w:color w:val="000000" w:themeColor="text1"/>
+        </w:rPr>
+      </w:pPr>
+      <w:r>
+        <w:rPr>
+          <w:rFonts w:ascii="Times New Roman" w:eastAsia="Times New Roman" w:hAnsi="Times New Roman" w:cs="Times New Roman"/>
+          <w:color w:val="000000" w:themeColor="text1"/>
+        </w:rPr>
+        <w:t>After coin detection, the scaling factor is applied to the detected coins’ diameters</w:t>
+      </w:r>
+      <w:r>
+        <w:rPr>
+          <w:rFonts w:ascii="Times New Roman" w:eastAsia="Times New Roman" w:hAnsi="Times New Roman" w:cs="Times New Roman"/>
+          <w:color w:val="000000" w:themeColor="text1"/>
+        </w:rPr>
+        <w:t xml:space="preserve"> and the diameter value in millimeters is compared to the </w:t>
+      </w:r>
+      <w:proofErr w:type="gramStart"/>
+      <w:r>
+        <w:rPr>
+          <w:rFonts w:ascii="Times New Roman" w:eastAsia="Times New Roman" w:hAnsi="Times New Roman" w:cs="Times New Roman"/>
+          <w:color w:val="000000" w:themeColor="text1"/>
+        </w:rPr>
+        <w:t>ground truth</w:t>
+      </w:r>
+      <w:proofErr w:type="gramEnd"/>
+      <w:r>
+        <w:rPr>
+          <w:rFonts w:ascii="Times New Roman" w:eastAsia="Times New Roman" w:hAnsi="Times New Roman" w:cs="Times New Roman"/>
+          <w:color w:val="000000" w:themeColor="text1"/>
+        </w:rPr>
+        <w:t xml:space="preserve"> values of each coin type and classified based on Nearest Neighbor classification. Out of the 60 coins detected from all the images</w:t>
+      </w:r>
+      <w:r>
+        <w:rPr>
+          <w:rFonts w:ascii="Times New Roman" w:eastAsia="Times New Roman" w:hAnsi="Times New Roman" w:cs="Times New Roman"/>
+          <w:color w:val="000000" w:themeColor="text1"/>
+        </w:rPr>
+        <w:t xml:space="preserve">, 37 coins were classified correctly, leading to an overall classification accuracy of 61.7%. The principal reasons for the misclassification of the remaining coins were mostly small shadows around the coins that increased the diameter of the detected contour, and coins touching other coins or the black </w:t>
+      </w:r>
+      <w:r>
+        <w:rPr>
+          <w:rFonts w:ascii="Times New Roman" w:eastAsia="Times New Roman" w:hAnsi="Times New Roman" w:cs="Times New Roman"/>
+          <w:color w:val="000000" w:themeColor="text1"/>
+        </w:rPr>
+        <w:t>checkerboard</w:t>
+      </w:r>
+      <w:r>
+        <w:rPr>
+          <w:rFonts w:ascii="Times New Roman" w:eastAsia="Times New Roman" w:hAnsi="Times New Roman" w:cs="Times New Roman"/>
+          <w:color w:val="000000" w:themeColor="text1"/>
+        </w:rPr>
+        <w:t xml:space="preserve"> patterns</w:t>
+      </w:r>
+      <w:r>
+        <w:rPr>
+          <w:rFonts w:ascii="Times New Roman" w:eastAsia="Times New Roman" w:hAnsi="Times New Roman" w:cs="Times New Roman"/>
+          <w:color w:val="000000" w:themeColor="text1"/>
+        </w:rPr>
+        <w:t>, but most classifications were not far from a correct classification</w:t>
+      </w:r>
+      <w:r>
+        <w:rPr>
+          <w:rFonts w:ascii="Times New Roman" w:eastAsia="Times New Roman" w:hAnsi="Times New Roman" w:cs="Times New Roman"/>
+          <w:color w:val="000000" w:themeColor="text1"/>
+        </w:rPr>
+        <w:t>.</w:t>
+      </w:r>
+    </w:p>
+    <w:p>
+      <w:pPr>
+        <w:pStyle w:val="Titolo1"/>
         <w:rPr>
           <w:rFonts w:ascii="Times New Roman" w:eastAsia="Times New Roman" w:hAnsi="Times New Roman" w:cs="Times New Roman"/>
           <w:color w:val="auto"/>
@@ -2271,7 +2492,7 @@
     </w:p>
     <w:p>
       <w:pPr>
-        <w:pStyle w:val="Heading2"/>
+        <w:pStyle w:val="Titolo2"/>
         <w:rPr>
           <w:rFonts w:ascii="Times New Roman" w:eastAsia="Times New Roman" w:hAnsi="Times New Roman" w:cs="Times New Roman"/>
           <w:color w:val="auto"/>
@@ -2322,7 +2543,7 @@
     </w:p>
     <w:p>
       <w:pPr>
-        <w:pStyle w:val="Heading2"/>
+        <w:pStyle w:val="Titolo2"/>
         <w:rPr>
           <w:rFonts w:ascii="Times New Roman" w:eastAsia="Times New Roman" w:hAnsi="Times New Roman" w:cs="Times New Roman"/>
           <w:color w:val="auto"/>
@@ -2373,7 +2594,7 @@
     </w:p>
     <w:p>
       <w:pPr>
-        <w:pStyle w:val="Heading1"/>
+        <w:pStyle w:val="Titolo1"/>
         <w:rPr>
           <w:rFonts w:ascii="Times New Roman" w:eastAsia="Times New Roman" w:hAnsi="Times New Roman" w:cs="Times New Roman"/>
           <w:b/>
@@ -2389,6 +2610,7 @@
           <w:rFonts w:ascii="Times New Roman" w:eastAsia="Times New Roman" w:hAnsi="Times New Roman" w:cs="Times New Roman"/>
           <w:color w:val="auto"/>
         </w:rPr>
+        <w:lastRenderedPageBreak/>
         <w:t xml:space="preserve">7. </w:t>
       </w:r>
       <w:r>
@@ -2414,21 +2636,7 @@
           <w:rFonts w:ascii="Times New Roman" w:eastAsia="Times New Roman" w:hAnsi="Times New Roman" w:cs="Times New Roman"/>
           <w:color w:val="000000" w:themeColor="text1"/>
         </w:rPr>
-        <w:t xml:space="preserve">This work included the design, implementation, and evaluation of an image-based measurement system for calculating the quantity of euro coins in an image. To enable measurement based on actual coin dimensions, the system uses intensity and geometric calibration, followed by image preprocessing and segmentation. Based on experimental results, the suggested method performs reliably under controlled imaging settings and provides accurate coin counts when the background is </w:t>
-      </w:r>
-      <w:r>
-        <w:rPr>
-          <w:rFonts w:ascii="Times New Roman" w:eastAsia="Times New Roman" w:hAnsi="Times New Roman" w:cs="Times New Roman"/>
-          <w:color w:val="000000" w:themeColor="text1"/>
-        </w:rPr>
-        <w:t>identical,</w:t>
-      </w:r>
-      <w:r>
-        <w:rPr>
-          <w:rFonts w:ascii="Times New Roman" w:eastAsia="Times New Roman" w:hAnsi="Times New Roman" w:cs="Times New Roman"/>
-          <w:color w:val="000000" w:themeColor="text1"/>
-        </w:rPr>
-        <w:t xml:space="preserve"> and the coins are easily identified</w:t>
+        <w:t>This work included the design, implementation, and evaluation of an image-based measurement system for calculating the quantity of euro coins in an image. To enable measurement based on actual coin dimensions, the system uses intensity and geometric calibration, followed by image preprocessing and segmentation. Based on experimental results, the suggested method performs reliably under controlled imaging settings and provides accurate coin counts when the background is identical, and the coins are easily identified</w:t>
       </w:r>
       <w:r>
         <w:rPr>
@@ -2442,15 +2650,7 @@
           <w:rFonts w:ascii="Times New Roman" w:eastAsia="Times New Roman" w:hAnsi="Times New Roman" w:cs="Times New Roman"/>
           <w:color w:val="000000" w:themeColor="text1"/>
         </w:rPr>
-        <w:t xml:space="preserve"> Limitations related to overlapping coins and textured backgrounds that impact segmentation accuracy were also identified by the investigation. </w:t>
-      </w:r>
-      <w:r>
-        <w:rPr>
-          <w:rFonts w:ascii="Times New Roman" w:eastAsia="Times New Roman" w:hAnsi="Times New Roman" w:cs="Times New Roman"/>
-          <w:color w:val="000000" w:themeColor="text1"/>
-        </w:rPr>
-        <w:lastRenderedPageBreak/>
-        <w:t>Overall, the assignment highlights the importance of calibration and error analysis in obtaining significant measurement results and shows how image-based measurement methods can be applied.</w:t>
+        <w:t xml:space="preserve"> Limitations related to overlapping coins and textured backgrounds that impact segmentation accuracy were also identified by the investigation. Overall, the assignment highlights the importance of calibration and error analysis in obtaining significant measurement results and shows how image-based measurement methods can be applied.</w:t>
       </w:r>
     </w:p>
     <w:p>
@@ -2462,7 +2662,7 @@
     </w:p>
     <w:p>
       <w:pPr>
-        <w:pStyle w:val="Heading1"/>
+        <w:pStyle w:val="Titolo1"/>
         <w:rPr>
           <w:rFonts w:ascii="Times New Roman" w:eastAsia="Times New Roman" w:hAnsi="Times New Roman" w:cs="Times New Roman"/>
           <w:color w:val="auto"/>
@@ -2759,7 +2959,7 @@
   <w:sdt>
     <w:sdtPr>
       <w:rPr>
-        <w:rStyle w:val="PageNumber"/>
+        <w:rStyle w:val="Numeropagina"/>
       </w:rPr>
       <w:id w:val="-652449805"/>
       <w:docPartObj>
@@ -2770,33 +2970,33 @@
     <w:sdtContent>
       <w:p>
         <w:pPr>
-          <w:pStyle w:val="Footer"/>
+          <w:pStyle w:val="Pidipagina"/>
           <w:framePr w:wrap="none" w:vAnchor="text" w:hAnchor="margin" w:xAlign="center" w:y="1"/>
           <w:rPr>
-            <w:rStyle w:val="PageNumber"/>
+            <w:rStyle w:val="Numeropagina"/>
           </w:rPr>
         </w:pPr>
         <w:r>
           <w:rPr>
-            <w:rStyle w:val="PageNumber"/>
+            <w:rStyle w:val="Numeropagina"/>
           </w:rPr>
           <w:fldChar w:fldCharType="begin"/>
         </w:r>
         <w:r>
           <w:rPr>
-            <w:rStyle w:val="PageNumber"/>
+            <w:rStyle w:val="Numeropagina"/>
           </w:rPr>
           <w:instrText xml:space="preserve"> PAGE </w:instrText>
         </w:r>
         <w:r>
           <w:rPr>
-            <w:rStyle w:val="PageNumber"/>
+            <w:rStyle w:val="Numeropagina"/>
           </w:rPr>
           <w:fldChar w:fldCharType="separate"/>
         </w:r>
         <w:r>
           <w:rPr>
-            <w:rStyle w:val="PageNumber"/>
+            <w:rStyle w:val="Numeropagina"/>
           </w:rPr>
           <w:fldChar w:fldCharType="end"/>
         </w:r>
@@ -2805,7 +3005,7 @@
   </w:sdt>
   <w:p>
     <w:pPr>
-      <w:pStyle w:val="Footer"/>
+      <w:pStyle w:val="Pidipagina"/>
     </w:pPr>
   </w:p>
 </w:ftr>
@@ -2816,7 +3016,7 @@
   <w:sdt>
     <w:sdtPr>
       <w:rPr>
-        <w:rStyle w:val="PageNumber"/>
+        <w:rStyle w:val="Numeropagina"/>
       </w:rPr>
       <w:id w:val="-1504037876"/>
       <w:docPartObj>
@@ -2827,36 +3027,36 @@
     <w:sdtContent>
       <w:p>
         <w:pPr>
-          <w:pStyle w:val="Footer"/>
+          <w:pStyle w:val="Pidipagina"/>
           <w:framePr w:wrap="none" w:vAnchor="text" w:hAnchor="margin" w:xAlign="center" w:y="1"/>
           <w:rPr>
-            <w:rStyle w:val="PageNumber"/>
+            <w:rStyle w:val="Numeropagina"/>
           </w:rPr>
         </w:pPr>
         <w:r>
           <w:rPr>
-            <w:rStyle w:val="PageNumber"/>
+            <w:rStyle w:val="Numeropagina"/>
             <w:rFonts w:ascii="Times New Roman" w:hAnsi="Times New Roman" w:cs="Times New Roman"/>
           </w:rPr>
           <w:fldChar w:fldCharType="begin"/>
         </w:r>
         <w:r>
           <w:rPr>
-            <w:rStyle w:val="PageNumber"/>
+            <w:rStyle w:val="Numeropagina"/>
             <w:rFonts w:ascii="Times New Roman" w:hAnsi="Times New Roman" w:cs="Times New Roman"/>
           </w:rPr>
           <w:instrText xml:space="preserve"> PAGE </w:instrText>
         </w:r>
         <w:r>
           <w:rPr>
-            <w:rStyle w:val="PageNumber"/>
+            <w:rStyle w:val="Numeropagina"/>
             <w:rFonts w:ascii="Times New Roman" w:hAnsi="Times New Roman" w:cs="Times New Roman"/>
           </w:rPr>
           <w:fldChar w:fldCharType="separate"/>
         </w:r>
         <w:r>
           <w:rPr>
-            <w:rStyle w:val="PageNumber"/>
+            <w:rStyle w:val="Numeropagina"/>
             <w:rFonts w:ascii="Times New Roman" w:hAnsi="Times New Roman" w:cs="Times New Roman"/>
             <w:noProof/>
           </w:rPr>
@@ -2864,7 +3064,7 @@
         </w:r>
         <w:r>
           <w:rPr>
-            <w:rStyle w:val="PageNumber"/>
+            <w:rStyle w:val="Numeropagina"/>
             <w:rFonts w:ascii="Times New Roman" w:hAnsi="Times New Roman" w:cs="Times New Roman"/>
           </w:rPr>
           <w:fldChar w:fldCharType="end"/>
@@ -2874,7 +3074,7 @@
   </w:sdt>
   <w:p>
     <w:pPr>
-      <w:pStyle w:val="Footer"/>
+      <w:pStyle w:val="Pidipagina"/>
     </w:pPr>
   </w:p>
 </w:ftr>
@@ -6275,15 +6475,15 @@
     <w:lsdException w:name="Unresolved Mention" w:semiHidden="1" w:unhideWhenUsed="1"/>
     <w:lsdException w:name="Smart Link" w:semiHidden="1" w:unhideWhenUsed="1"/>
   </w:latentStyles>
-  <w:style w:type="paragraph" w:default="1" w:styleId="Normal">
+  <w:style w:type="paragraph" w:default="1" w:styleId="Normale">
     <w:name w:val="Normal"/>
     <w:qFormat/>
   </w:style>
-  <w:style w:type="paragraph" w:styleId="Heading1">
+  <w:style w:type="paragraph" w:styleId="Titolo1">
     <w:name w:val="heading 1"/>
-    <w:basedOn w:val="Normal"/>
-    <w:next w:val="Normal"/>
-    <w:link w:val="Heading1Char"/>
+    <w:basedOn w:val="Normale"/>
+    <w:next w:val="Normale"/>
+    <w:link w:val="Titolo1Carattere"/>
     <w:uiPriority w:val="9"/>
     <w:qFormat/>
     <w:pPr>
@@ -6299,11 +6499,11 @@
       <w:szCs w:val="40"/>
     </w:rPr>
   </w:style>
-  <w:style w:type="paragraph" w:styleId="Heading2">
+  <w:style w:type="paragraph" w:styleId="Titolo2">
     <w:name w:val="heading 2"/>
-    <w:basedOn w:val="Normal"/>
-    <w:next w:val="Normal"/>
-    <w:link w:val="Heading2Char"/>
+    <w:basedOn w:val="Normale"/>
+    <w:next w:val="Normale"/>
+    <w:link w:val="Titolo2Carattere"/>
     <w:uiPriority w:val="9"/>
     <w:unhideWhenUsed/>
     <w:qFormat/>
@@ -6320,11 +6520,11 @@
       <w:szCs w:val="32"/>
     </w:rPr>
   </w:style>
-  <w:style w:type="paragraph" w:styleId="Heading3">
+  <w:style w:type="paragraph" w:styleId="Titolo3">
     <w:name w:val="heading 3"/>
-    <w:basedOn w:val="Normal"/>
-    <w:next w:val="Normal"/>
-    <w:link w:val="Heading3Char"/>
+    <w:basedOn w:val="Normale"/>
+    <w:next w:val="Normale"/>
+    <w:link w:val="Titolo3Carattere"/>
     <w:uiPriority w:val="9"/>
     <w:unhideWhenUsed/>
     <w:qFormat/>
@@ -6341,11 +6541,11 @@
       <w:szCs w:val="28"/>
     </w:rPr>
   </w:style>
-  <w:style w:type="paragraph" w:styleId="Heading4">
+  <w:style w:type="paragraph" w:styleId="Titolo4">
     <w:name w:val="heading 4"/>
-    <w:basedOn w:val="Normal"/>
-    <w:next w:val="Normal"/>
-    <w:link w:val="Heading4Char"/>
+    <w:basedOn w:val="Normale"/>
+    <w:next w:val="Normale"/>
+    <w:link w:val="Titolo4Carattere"/>
     <w:uiPriority w:val="9"/>
     <w:unhideWhenUsed/>
     <w:qFormat/>
@@ -6362,11 +6562,11 @@
       <w:color w:val="0F4761" w:themeColor="accent1" w:themeShade="BF"/>
     </w:rPr>
   </w:style>
-  <w:style w:type="paragraph" w:styleId="Heading5">
+  <w:style w:type="paragraph" w:styleId="Titolo5">
     <w:name w:val="heading 5"/>
-    <w:basedOn w:val="Normal"/>
-    <w:next w:val="Normal"/>
-    <w:link w:val="Heading5Char"/>
+    <w:basedOn w:val="Normale"/>
+    <w:next w:val="Normale"/>
+    <w:link w:val="Titolo5Carattere"/>
     <w:uiPriority w:val="9"/>
     <w:unhideWhenUsed/>
     <w:qFormat/>
@@ -6381,11 +6581,11 @@
       <w:color w:val="0F4761" w:themeColor="accent1" w:themeShade="BF"/>
     </w:rPr>
   </w:style>
-  <w:style w:type="paragraph" w:styleId="Heading6">
+  <w:style w:type="paragraph" w:styleId="Titolo6">
     <w:name w:val="heading 6"/>
-    <w:basedOn w:val="Normal"/>
-    <w:next w:val="Normal"/>
-    <w:link w:val="Heading6Char"/>
+    <w:basedOn w:val="Normale"/>
+    <w:next w:val="Normale"/>
+    <w:link w:val="Titolo6Carattere"/>
     <w:uiPriority w:val="9"/>
     <w:unhideWhenUsed/>
     <w:qFormat/>
@@ -6402,11 +6602,11 @@
       <w:color w:val="595959" w:themeColor="text1" w:themeTint="A6"/>
     </w:rPr>
   </w:style>
-  <w:style w:type="paragraph" w:styleId="Heading7">
+  <w:style w:type="paragraph" w:styleId="Titolo7">
     <w:name w:val="heading 7"/>
-    <w:basedOn w:val="Normal"/>
-    <w:next w:val="Normal"/>
-    <w:link w:val="Heading7Char"/>
+    <w:basedOn w:val="Normale"/>
+    <w:next w:val="Normale"/>
+    <w:link w:val="Titolo7Carattere"/>
     <w:uiPriority w:val="9"/>
     <w:unhideWhenUsed/>
     <w:qFormat/>
@@ -6421,11 +6621,11 @@
       <w:color w:val="595959" w:themeColor="text1" w:themeTint="A6"/>
     </w:rPr>
   </w:style>
-  <w:style w:type="paragraph" w:styleId="Heading8">
+  <w:style w:type="paragraph" w:styleId="Titolo8">
     <w:name w:val="heading 8"/>
-    <w:basedOn w:val="Normal"/>
-    <w:next w:val="Normal"/>
-    <w:link w:val="Heading8Char"/>
+    <w:basedOn w:val="Normale"/>
+    <w:next w:val="Normale"/>
+    <w:link w:val="Titolo8Carattere"/>
     <w:uiPriority w:val="9"/>
     <w:unhideWhenUsed/>
     <w:qFormat/>
@@ -6442,11 +6642,11 @@
       <w:color w:val="272727" w:themeColor="text1" w:themeTint="D8"/>
     </w:rPr>
   </w:style>
-  <w:style w:type="paragraph" w:styleId="Heading9">
+  <w:style w:type="paragraph" w:styleId="Titolo9">
     <w:name w:val="heading 9"/>
-    <w:basedOn w:val="Normal"/>
-    <w:next w:val="Normal"/>
-    <w:link w:val="Heading9Char"/>
+    <w:basedOn w:val="Normale"/>
+    <w:next w:val="Normale"/>
+    <w:link w:val="Titolo9Carattere"/>
     <w:uiPriority w:val="9"/>
     <w:unhideWhenUsed/>
     <w:qFormat/>
@@ -6461,13 +6661,13 @@
       <w:color w:val="272727" w:themeColor="text1" w:themeTint="D8"/>
     </w:rPr>
   </w:style>
-  <w:style w:type="character" w:default="1" w:styleId="DefaultParagraphFont">
+  <w:style w:type="character" w:default="1" w:styleId="Carpredefinitoparagrafo">
     <w:name w:val="Default Paragraph Font"/>
     <w:uiPriority w:val="1"/>
     <w:semiHidden/>
     <w:unhideWhenUsed/>
   </w:style>
-  <w:style w:type="table" w:default="1" w:styleId="TableNormal">
+  <w:style w:type="table" w:default="1" w:styleId="Tabellanormale">
     <w:name w:val="Normal Table"/>
     <w:uiPriority w:val="99"/>
     <w:semiHidden/>
@@ -6482,16 +6682,16 @@
       </w:tblCellMar>
     </w:tblPr>
   </w:style>
-  <w:style w:type="numbering" w:default="1" w:styleId="NoList">
+  <w:style w:type="numbering" w:default="1" w:styleId="Nessunelenco">
     <w:name w:val="No List"/>
     <w:uiPriority w:val="99"/>
     <w:semiHidden/>
     <w:unhideWhenUsed/>
   </w:style>
-  <w:style w:type="character" w:customStyle="1" w:styleId="Heading1Char">
-    <w:name w:val="Heading 1 Char"/>
-    <w:basedOn w:val="DefaultParagraphFont"/>
-    <w:link w:val="Heading1"/>
+  <w:style w:type="character" w:customStyle="1" w:styleId="Titolo1Carattere">
+    <w:name w:val="Titolo 1 Carattere"/>
+    <w:basedOn w:val="Carpredefinitoparagrafo"/>
+    <w:link w:val="Titolo1"/>
     <w:uiPriority w:val="9"/>
     <w:rPr>
       <w:rFonts w:asciiTheme="majorHAnsi" w:eastAsiaTheme="majorEastAsia" w:hAnsiTheme="majorHAnsi" w:cstheme="majorBidi"/>
@@ -6500,10 +6700,10 @@
       <w:szCs w:val="40"/>
     </w:rPr>
   </w:style>
-  <w:style w:type="character" w:customStyle="1" w:styleId="Heading2Char">
-    <w:name w:val="Heading 2 Char"/>
-    <w:basedOn w:val="DefaultParagraphFont"/>
-    <w:link w:val="Heading2"/>
+  <w:style w:type="character" w:customStyle="1" w:styleId="Titolo2Carattere">
+    <w:name w:val="Titolo 2 Carattere"/>
+    <w:basedOn w:val="Carpredefinitoparagrafo"/>
+    <w:link w:val="Titolo2"/>
     <w:uiPriority w:val="9"/>
     <w:rPr>
       <w:rFonts w:asciiTheme="majorHAnsi" w:eastAsiaTheme="majorEastAsia" w:hAnsiTheme="majorHAnsi" w:cstheme="majorBidi"/>
@@ -6512,10 +6712,10 @@
       <w:szCs w:val="32"/>
     </w:rPr>
   </w:style>
-  <w:style w:type="character" w:customStyle="1" w:styleId="Heading3Char">
-    <w:name w:val="Heading 3 Char"/>
-    <w:basedOn w:val="DefaultParagraphFont"/>
-    <w:link w:val="Heading3"/>
+  <w:style w:type="character" w:customStyle="1" w:styleId="Titolo3Carattere">
+    <w:name w:val="Titolo 3 Carattere"/>
+    <w:basedOn w:val="Carpredefinitoparagrafo"/>
+    <w:link w:val="Titolo3"/>
     <w:uiPriority w:val="9"/>
     <w:rPr>
       <w:rFonts w:eastAsiaTheme="majorEastAsia" w:cstheme="majorBidi"/>
@@ -6524,10 +6724,10 @@
       <w:szCs w:val="28"/>
     </w:rPr>
   </w:style>
-  <w:style w:type="character" w:customStyle="1" w:styleId="Heading4Char">
-    <w:name w:val="Heading 4 Char"/>
-    <w:basedOn w:val="DefaultParagraphFont"/>
-    <w:link w:val="Heading4"/>
+  <w:style w:type="character" w:customStyle="1" w:styleId="Titolo4Carattere">
+    <w:name w:val="Titolo 4 Carattere"/>
+    <w:basedOn w:val="Carpredefinitoparagrafo"/>
+    <w:link w:val="Titolo4"/>
     <w:uiPriority w:val="9"/>
     <w:rPr>
       <w:rFonts w:eastAsiaTheme="majorEastAsia" w:cstheme="majorBidi"/>
@@ -6536,20 +6736,20 @@
       <w:color w:val="0F4761" w:themeColor="accent1" w:themeShade="BF"/>
     </w:rPr>
   </w:style>
-  <w:style w:type="character" w:customStyle="1" w:styleId="Heading5Char">
-    <w:name w:val="Heading 5 Char"/>
-    <w:basedOn w:val="DefaultParagraphFont"/>
-    <w:link w:val="Heading5"/>
+  <w:style w:type="character" w:customStyle="1" w:styleId="Titolo5Carattere">
+    <w:name w:val="Titolo 5 Carattere"/>
+    <w:basedOn w:val="Carpredefinitoparagrafo"/>
+    <w:link w:val="Titolo5"/>
     <w:uiPriority w:val="9"/>
     <w:rPr>
       <w:rFonts w:eastAsiaTheme="majorEastAsia" w:cstheme="majorBidi"/>
       <w:color w:val="0F4761" w:themeColor="accent1" w:themeShade="BF"/>
     </w:rPr>
   </w:style>
-  <w:style w:type="character" w:customStyle="1" w:styleId="Heading6Char">
-    <w:name w:val="Heading 6 Char"/>
-    <w:basedOn w:val="DefaultParagraphFont"/>
-    <w:link w:val="Heading6"/>
+  <w:style w:type="character" w:customStyle="1" w:styleId="Titolo6Carattere">
+    <w:name w:val="Titolo 6 Carattere"/>
+    <w:basedOn w:val="Carpredefinitoparagrafo"/>
+    <w:link w:val="Titolo6"/>
     <w:uiPriority w:val="9"/>
     <w:rPr>
       <w:rFonts w:eastAsiaTheme="majorEastAsia" w:cstheme="majorBidi"/>
@@ -6558,20 +6758,20 @@
       <w:color w:val="595959" w:themeColor="text1" w:themeTint="A6"/>
     </w:rPr>
   </w:style>
-  <w:style w:type="character" w:customStyle="1" w:styleId="Heading7Char">
-    <w:name w:val="Heading 7 Char"/>
-    <w:basedOn w:val="DefaultParagraphFont"/>
-    <w:link w:val="Heading7"/>
+  <w:style w:type="character" w:customStyle="1" w:styleId="Titolo7Carattere">
+    <w:name w:val="Titolo 7 Carattere"/>
+    <w:basedOn w:val="Carpredefinitoparagrafo"/>
+    <w:link w:val="Titolo7"/>
     <w:uiPriority w:val="9"/>
     <w:rPr>
       <w:rFonts w:eastAsiaTheme="majorEastAsia" w:cstheme="majorBidi"/>
       <w:color w:val="595959" w:themeColor="text1" w:themeTint="A6"/>
     </w:rPr>
   </w:style>
-  <w:style w:type="character" w:customStyle="1" w:styleId="Heading8Char">
-    <w:name w:val="Heading 8 Char"/>
-    <w:basedOn w:val="DefaultParagraphFont"/>
-    <w:link w:val="Heading8"/>
+  <w:style w:type="character" w:customStyle="1" w:styleId="Titolo8Carattere">
+    <w:name w:val="Titolo 8 Carattere"/>
+    <w:basedOn w:val="Carpredefinitoparagrafo"/>
+    <w:link w:val="Titolo8"/>
     <w:uiPriority w:val="9"/>
     <w:rPr>
       <w:rFonts w:eastAsiaTheme="majorEastAsia" w:cstheme="majorBidi"/>
@@ -6580,20 +6780,20 @@
       <w:color w:val="272727" w:themeColor="text1" w:themeTint="D8"/>
     </w:rPr>
   </w:style>
-  <w:style w:type="character" w:customStyle="1" w:styleId="Heading9Char">
-    <w:name w:val="Heading 9 Char"/>
-    <w:basedOn w:val="DefaultParagraphFont"/>
-    <w:link w:val="Heading9"/>
+  <w:style w:type="character" w:customStyle="1" w:styleId="Titolo9Carattere">
+    <w:name w:val="Titolo 9 Carattere"/>
+    <w:basedOn w:val="Carpredefinitoparagrafo"/>
+    <w:link w:val="Titolo9"/>
     <w:uiPriority w:val="9"/>
     <w:rPr>
       <w:rFonts w:eastAsiaTheme="majorEastAsia" w:cstheme="majorBidi"/>
       <w:color w:val="272727" w:themeColor="text1" w:themeTint="D8"/>
     </w:rPr>
   </w:style>
-  <w:style w:type="character" w:customStyle="1" w:styleId="TitleChar">
-    <w:name w:val="Title Char"/>
-    <w:basedOn w:val="DefaultParagraphFont"/>
-    <w:link w:val="Title"/>
+  <w:style w:type="character" w:customStyle="1" w:styleId="TitoloCarattere">
+    <w:name w:val="Titolo Carattere"/>
+    <w:basedOn w:val="Carpredefinitoparagrafo"/>
+    <w:link w:val="Titolo"/>
     <w:uiPriority w:val="10"/>
     <w:rPr>
       <w:rFonts w:asciiTheme="majorHAnsi" w:eastAsiaTheme="majorEastAsia" w:hAnsiTheme="majorHAnsi" w:cstheme="majorBidi"/>
@@ -6603,11 +6803,11 @@
       <w:szCs w:val="56"/>
     </w:rPr>
   </w:style>
-  <w:style w:type="paragraph" w:styleId="Title">
+  <w:style w:type="paragraph" w:styleId="Titolo">
     <w:name w:val="Title"/>
-    <w:basedOn w:val="Normal"/>
-    <w:next w:val="Normal"/>
-    <w:link w:val="TitleChar"/>
+    <w:basedOn w:val="Normale"/>
+    <w:next w:val="Normale"/>
+    <w:link w:val="TitoloCarattere"/>
     <w:uiPriority w:val="10"/>
     <w:qFormat/>
     <w:pPr>
@@ -6622,10 +6822,10 @@
       <w:szCs w:val="56"/>
     </w:rPr>
   </w:style>
-  <w:style w:type="character" w:customStyle="1" w:styleId="SubtitleChar">
-    <w:name w:val="Subtitle Char"/>
-    <w:basedOn w:val="DefaultParagraphFont"/>
-    <w:link w:val="Subtitle"/>
+  <w:style w:type="character" w:customStyle="1" w:styleId="SottotitoloCarattere">
+    <w:name w:val="Sottotitolo Carattere"/>
+    <w:basedOn w:val="Carpredefinitoparagrafo"/>
+    <w:link w:val="Sottotitolo"/>
     <w:uiPriority w:val="11"/>
     <w:rPr>
       <w:rFonts w:eastAsiaTheme="majorEastAsia" w:cstheme="majorBidi"/>
@@ -6635,11 +6835,11 @@
       <w:szCs w:val="28"/>
     </w:rPr>
   </w:style>
-  <w:style w:type="paragraph" w:styleId="Subtitle">
+  <w:style w:type="paragraph" w:styleId="Sottotitolo">
     <w:name w:val="Subtitle"/>
-    <w:basedOn w:val="Normal"/>
-    <w:next w:val="Normal"/>
-    <w:link w:val="SubtitleChar"/>
+    <w:basedOn w:val="Normale"/>
+    <w:next w:val="Normale"/>
+    <w:link w:val="SottotitoloCarattere"/>
     <w:uiPriority w:val="11"/>
     <w:qFormat/>
     <w:pPr>
@@ -6655,9 +6855,9 @@
       <w:szCs w:val="28"/>
     </w:rPr>
   </w:style>
-  <w:style w:type="character" w:styleId="IntenseEmphasis">
+  <w:style w:type="character" w:styleId="Enfasiintensa">
     <w:name w:val="Intense Emphasis"/>
-    <w:basedOn w:val="DefaultParagraphFont"/>
+    <w:basedOn w:val="Carpredefinitoparagrafo"/>
     <w:uiPriority w:val="21"/>
     <w:qFormat/>
     <w:rPr>
@@ -6666,10 +6866,10 @@
       <w:color w:val="0F4761" w:themeColor="accent1" w:themeShade="BF"/>
     </w:rPr>
   </w:style>
-  <w:style w:type="character" w:customStyle="1" w:styleId="QuoteChar">
-    <w:name w:val="Quote Char"/>
-    <w:basedOn w:val="DefaultParagraphFont"/>
-    <w:link w:val="Quote"/>
+  <w:style w:type="character" w:customStyle="1" w:styleId="CitazioneCarattere">
+    <w:name w:val="Citazione Carattere"/>
+    <w:basedOn w:val="Carpredefinitoparagrafo"/>
+    <w:link w:val="Citazione"/>
     <w:uiPriority w:val="29"/>
     <w:rPr>
       <w:i/>
@@ -6677,11 +6877,11 @@
       <w:color w:val="404040" w:themeColor="text1" w:themeTint="BF"/>
     </w:rPr>
   </w:style>
-  <w:style w:type="paragraph" w:styleId="Quote">
+  <w:style w:type="paragraph" w:styleId="Citazione">
     <w:name w:val="Quote"/>
-    <w:basedOn w:val="Normal"/>
-    <w:next w:val="Normal"/>
-    <w:link w:val="QuoteChar"/>
+    <w:basedOn w:val="Normale"/>
+    <w:next w:val="Normale"/>
+    <w:link w:val="CitazioneCarattere"/>
     <w:uiPriority w:val="29"/>
     <w:qFormat/>
     <w:pPr>
@@ -6694,10 +6894,10 @@
       <w:color w:val="404040" w:themeColor="text1" w:themeTint="BF"/>
     </w:rPr>
   </w:style>
-  <w:style w:type="character" w:customStyle="1" w:styleId="IntenseQuoteChar">
-    <w:name w:val="Intense Quote Char"/>
-    <w:basedOn w:val="DefaultParagraphFont"/>
-    <w:link w:val="IntenseQuote"/>
+  <w:style w:type="character" w:customStyle="1" w:styleId="CitazioneintensaCarattere">
+    <w:name w:val="Citazione intensa Carattere"/>
+    <w:basedOn w:val="Carpredefinitoparagrafo"/>
+    <w:link w:val="Citazioneintensa"/>
     <w:uiPriority w:val="30"/>
     <w:rPr>
       <w:i/>
@@ -6705,11 +6905,11 @@
       <w:color w:val="0F4761" w:themeColor="accent1" w:themeShade="BF"/>
     </w:rPr>
   </w:style>
-  <w:style w:type="paragraph" w:styleId="IntenseQuote">
+  <w:style w:type="paragraph" w:styleId="Citazioneintensa">
     <w:name w:val="Intense Quote"/>
-    <w:basedOn w:val="Normal"/>
-    <w:next w:val="Normal"/>
-    <w:link w:val="IntenseQuoteChar"/>
+    <w:basedOn w:val="Normale"/>
+    <w:next w:val="Normale"/>
+    <w:link w:val="CitazioneintensaCarattere"/>
     <w:uiPriority w:val="30"/>
     <w:qFormat/>
     <w:pPr>
@@ -6727,9 +6927,9 @@
       <w:color w:val="0F4761" w:themeColor="accent1" w:themeShade="BF"/>
     </w:rPr>
   </w:style>
-  <w:style w:type="character" w:styleId="IntenseReference">
+  <w:style w:type="character" w:styleId="Riferimentointenso">
     <w:name w:val="Intense Reference"/>
-    <w:basedOn w:val="DefaultParagraphFont"/>
+    <w:basedOn w:val="Carpredefinitoparagrafo"/>
     <w:uiPriority w:val="32"/>
     <w:qFormat/>
     <w:rPr>
@@ -6740,9 +6940,9 @@
       <w:spacing w:val="5"/>
     </w:rPr>
   </w:style>
-  <w:style w:type="paragraph" w:styleId="ListParagraph">
+  <w:style w:type="paragraph" w:styleId="Paragrafoelenco">
     <w:name w:val="List Paragraph"/>
-    <w:basedOn w:val="Normal"/>
+    <w:basedOn w:val="Normale"/>
     <w:uiPriority w:val="34"/>
     <w:qFormat/>
     <w:rsid w:val="05ACFE89"/>
@@ -6751,9 +6951,9 @@
       <w:contextualSpacing/>
     </w:pPr>
   </w:style>
-  <w:style w:type="table" w:styleId="TableGrid">
+  <w:style w:type="table" w:styleId="Grigliatabella">
     <w:name w:val="Table Grid"/>
-    <w:basedOn w:val="TableNormal"/>
+    <w:basedOn w:val="Tabellanormale"/>
     <w:uiPriority w:val="59"/>
     <w:rsid w:val="00FB4123"/>
     <w:pPr>
@@ -6770,10 +6970,10 @@
       </w:tblBorders>
     </w:tblPr>
   </w:style>
-  <w:style w:type="paragraph" w:styleId="TOCHeading">
+  <w:style w:type="paragraph" w:styleId="Titolosommario">
     <w:name w:val="TOC Heading"/>
-    <w:basedOn w:val="Heading1"/>
-    <w:next w:val="Normal"/>
+    <w:basedOn w:val="Titolo1"/>
+    <w:next w:val="Normale"/>
     <w:uiPriority w:val="39"/>
     <w:unhideWhenUsed/>
     <w:qFormat/>
@@ -6788,10 +6988,10 @@
       <w:lang w:eastAsia="en-US"/>
     </w:rPr>
   </w:style>
-  <w:style w:type="paragraph" w:styleId="TOC1">
+  <w:style w:type="paragraph" w:styleId="Sommario1">
     <w:name w:val="toc 1"/>
-    <w:basedOn w:val="Normal"/>
-    <w:next w:val="Normal"/>
+    <w:basedOn w:val="Normale"/>
+    <w:next w:val="Normale"/>
     <w:autoRedefine/>
     <w:uiPriority w:val="39"/>
     <w:unhideWhenUsed/>
@@ -6800,10 +7000,10 @@
       <w:spacing w:after="100"/>
     </w:pPr>
   </w:style>
-  <w:style w:type="paragraph" w:styleId="TOC2">
+  <w:style w:type="paragraph" w:styleId="Sommario2">
     <w:name w:val="toc 2"/>
-    <w:basedOn w:val="Normal"/>
-    <w:next w:val="Normal"/>
+    <w:basedOn w:val="Normale"/>
+    <w:next w:val="Normale"/>
     <w:autoRedefine/>
     <w:uiPriority w:val="39"/>
     <w:unhideWhenUsed/>
@@ -6813,10 +7013,10 @@
       <w:ind w:left="240"/>
     </w:pPr>
   </w:style>
-  <w:style w:type="paragraph" w:styleId="TOC3">
+  <w:style w:type="paragraph" w:styleId="Sommario3">
     <w:name w:val="toc 3"/>
-    <w:basedOn w:val="Normal"/>
-    <w:next w:val="Normal"/>
+    <w:basedOn w:val="Normale"/>
+    <w:next w:val="Normale"/>
     <w:autoRedefine/>
     <w:uiPriority w:val="39"/>
     <w:unhideWhenUsed/>
@@ -6835,9 +7035,9 @@
       <w:noProof/>
     </w:rPr>
   </w:style>
-  <w:style w:type="character" w:styleId="Hyperlink">
+  <w:style w:type="character" w:styleId="Collegamentoipertestuale">
     <w:name w:val="Hyperlink"/>
-    <w:basedOn w:val="DefaultParagraphFont"/>
+    <w:basedOn w:val="Carpredefinitoparagrafo"/>
     <w:uiPriority w:val="99"/>
     <w:unhideWhenUsed/>
     <w:rsid w:val="007E17B9"/>
@@ -6846,7 +7046,7 @@
       <w:u w:val="single"/>
     </w:rPr>
   </w:style>
-  <w:style w:type="paragraph" w:styleId="NoSpacing">
+  <w:style w:type="paragraph" w:styleId="Nessunaspaziatura">
     <w:name w:val="No Spacing"/>
     <w:uiPriority w:val="1"/>
     <w:qFormat/>
@@ -6857,7 +7057,7 @@
   </w:style>
   <w:style w:type="paragraph" w:customStyle="1" w:styleId="p1">
     <w:name w:val="p1"/>
-    <w:basedOn w:val="Normal"/>
+    <w:basedOn w:val="Normale"/>
     <w:rsid w:val="00E74A2C"/>
     <w:pPr>
       <w:spacing w:after="0" w:line="240" w:lineRule="auto"/>
@@ -6867,13 +7067,13 @@
       <w:color w:val="000000"/>
       <w:sz w:val="18"/>
       <w:szCs w:val="18"/>
-      <w:lang w:val="en-FI" w:eastAsia="en-GB"/>
+      <w:lang w:eastAsia="en-GB"/>
     </w:rPr>
   </w:style>
-  <w:style w:type="paragraph" w:styleId="Footer">
+  <w:style w:type="paragraph" w:styleId="Pidipagina">
     <w:name w:val="footer"/>
-    <w:basedOn w:val="Normal"/>
-    <w:link w:val="FooterChar"/>
+    <w:basedOn w:val="Normale"/>
+    <w:link w:val="PidipaginaCarattere"/>
     <w:uiPriority w:val="99"/>
     <w:unhideWhenUsed/>
     <w:rsid w:val="00F5655F"/>
@@ -6885,25 +7085,25 @@
       <w:spacing w:after="0" w:line="240" w:lineRule="auto"/>
     </w:pPr>
   </w:style>
-  <w:style w:type="character" w:customStyle="1" w:styleId="FooterChar">
-    <w:name w:val="Footer Char"/>
-    <w:basedOn w:val="DefaultParagraphFont"/>
-    <w:link w:val="Footer"/>
+  <w:style w:type="character" w:customStyle="1" w:styleId="PidipaginaCarattere">
+    <w:name w:val="Piè di pagina Carattere"/>
+    <w:basedOn w:val="Carpredefinitoparagrafo"/>
+    <w:link w:val="Pidipagina"/>
     <w:uiPriority w:val="99"/>
     <w:rsid w:val="00F5655F"/>
   </w:style>
-  <w:style w:type="character" w:styleId="PageNumber">
+  <w:style w:type="character" w:styleId="Numeropagina">
     <w:name w:val="page number"/>
-    <w:basedOn w:val="DefaultParagraphFont"/>
+    <w:basedOn w:val="Carpredefinitoparagrafo"/>
     <w:uiPriority w:val="99"/>
     <w:semiHidden/>
     <w:unhideWhenUsed/>
     <w:rsid w:val="00F5655F"/>
   </w:style>
-  <w:style w:type="paragraph" w:styleId="Header">
+  <w:style w:type="paragraph" w:styleId="Intestazione">
     <w:name w:val="header"/>
-    <w:basedOn w:val="Normal"/>
-    <w:link w:val="HeaderChar"/>
+    <w:basedOn w:val="Normale"/>
+    <w:link w:val="IntestazioneCarattere"/>
     <w:uiPriority w:val="99"/>
     <w:unhideWhenUsed/>
     <w:rsid w:val="00F5655F"/>
@@ -6915,10 +7115,10 @@
       <w:spacing w:after="0" w:line="240" w:lineRule="auto"/>
     </w:pPr>
   </w:style>
-  <w:style w:type="character" w:customStyle="1" w:styleId="HeaderChar">
-    <w:name w:val="Header Char"/>
-    <w:basedOn w:val="DefaultParagraphFont"/>
-    <w:link w:val="Header"/>
+  <w:style w:type="character" w:customStyle="1" w:styleId="IntestazioneCarattere">
+    <w:name w:val="Intestazione Carattere"/>
+    <w:basedOn w:val="Carpredefinitoparagrafo"/>
+    <w:link w:val="Intestazione"/>
     <w:uiPriority w:val="99"/>
     <w:rsid w:val="00F5655F"/>
   </w:style>
@@ -7187,16 +7387,15 @@
 </file>
 
 <file path=customXml/item1.xml><?xml version="1.0" encoding="utf-8"?>
-<b:Sources xmlns:b="http://schemas.openxmlformats.org/officeDocument/2006/bibliography" xmlns="http://schemas.openxmlformats.org/officeDocument/2006/bibliography" SelectedStyle="\APASixthEditionOfficeOnline.xsl" StyleName="APA" Version="6"/>
+<?mso-contentType ?>
+<FormTemplates xmlns="http://schemas.microsoft.com/sharepoint/v3/contenttype/forms">
+  <Display>DocumentLibraryForm</Display>
+  <Edit>DocumentLibraryForm</Edit>
+  <New>DocumentLibraryForm</New>
+</FormTemplates>
 </file>
 
 <file path=customXml/item2.xml><?xml version="1.0" encoding="utf-8"?>
-<p:properties xmlns:p="http://schemas.microsoft.com/office/2006/metadata/properties" xmlns:xsi="http://www.w3.org/2001/XMLSchema-instance" xmlns:pc="http://schemas.microsoft.com/office/infopath/2007/PartnerControls">
-  <documentManagement/>
-</p:properties>
-</file>
-
-<file path=customXml/item3.xml><?xml version="1.0" encoding="utf-8"?>
 <ct:contentTypeSchema xmlns:ct="http://schemas.microsoft.com/office/2006/metadata/contentType" xmlns:ma="http://schemas.microsoft.com/office/2006/metadata/properties/metaAttributes" ct:_="" ma:_="" ma:contentTypeName="Document" ma:contentTypeID="0x01010074246C9E9BF67345BCFD1335173210E0" ma:contentTypeVersion="7" ma:contentTypeDescription="Create a new document." ma:contentTypeScope="" ma:versionID="6e372890e7365c8a9ea2a3e14e056c4c">
   <xsd:schema xmlns:xsd="http://www.w3.org/2001/XMLSchema" xmlns:xs="http://www.w3.org/2001/XMLSchema" xmlns:p="http://schemas.microsoft.com/office/2006/metadata/properties" xmlns:ns2="b66f5577-6ba7-41f6-af47-dab06c3c21d8" targetNamespace="http://schemas.microsoft.com/office/2006/metadata/properties" ma:root="true" ma:fieldsID="ed04a49b660b20bd8dd860ff0dc417f4" ns2:_="">
     <xsd:import namespace="b66f5577-6ba7-41f6-af47-dab06c3c21d8"/>
@@ -7358,33 +7557,25 @@
 </ct:contentTypeSchema>
 </file>
 
+<file path=customXml/item3.xml><?xml version="1.0" encoding="utf-8"?>
+<p:properties xmlns:p="http://schemas.microsoft.com/office/2006/metadata/properties" xmlns:xsi="http://www.w3.org/2001/XMLSchema-instance" xmlns:pc="http://schemas.microsoft.com/office/infopath/2007/PartnerControls">
+  <documentManagement/>
+</p:properties>
+</file>
+
 <file path=customXml/item4.xml><?xml version="1.0" encoding="utf-8"?>
-<?mso-contentType ?>
-<FormTemplates xmlns="http://schemas.microsoft.com/sharepoint/v3/contenttype/forms">
-  <Display>DocumentLibraryForm</Display>
-  <Edit>DocumentLibraryForm</Edit>
-  <New>DocumentLibraryForm</New>
-</FormTemplates>
+<b:Sources xmlns:b="http://schemas.openxmlformats.org/officeDocument/2006/bibliography" xmlns="http://schemas.openxmlformats.org/officeDocument/2006/bibliography" SelectedStyle="\APASixthEditionOfficeOnline.xsl" StyleName="APA" Version="6"/>
 </file>
 
 <file path=customXml/itemProps1.xml><?xml version="1.0" encoding="utf-8"?>
-<ds:datastoreItem xmlns:ds="http://schemas.openxmlformats.org/officeDocument/2006/customXml" ds:itemID="{168C5B7C-6703-40F3-A2A7-C4DC4DAE1D58}">
+<ds:datastoreItem xmlns:ds="http://schemas.openxmlformats.org/officeDocument/2006/customXml" ds:itemID="{4F36806E-31EE-42CA-8E74-44375C1F6291}">
   <ds:schemaRefs>
-    <ds:schemaRef ds:uri="http://schemas.openxmlformats.org/officeDocument/2006/bibliography"/>
+    <ds:schemaRef ds:uri="http://schemas.microsoft.com/sharepoint/v3/contenttype/forms"/>
   </ds:schemaRefs>
 </ds:datastoreItem>
 </file>
 
 <file path=customXml/itemProps2.xml><?xml version="1.0" encoding="utf-8"?>
-<ds:datastoreItem xmlns:ds="http://schemas.openxmlformats.org/officeDocument/2006/customXml" ds:itemID="{70DEA966-7B31-4EE5-B576-08980E1069CD}">
-  <ds:schemaRefs>
-    <ds:schemaRef ds:uri="http://schemas.microsoft.com/office/2006/metadata/properties"/>
-    <ds:schemaRef ds:uri="http://schemas.microsoft.com/office/infopath/2007/PartnerControls"/>
-  </ds:schemaRefs>
-</ds:datastoreItem>
-</file>
-
-<file path=customXml/itemProps3.xml><?xml version="1.0" encoding="utf-8"?>
 <ds:datastoreItem xmlns:ds="http://schemas.openxmlformats.org/officeDocument/2006/customXml" ds:itemID="{EBFD5C71-3F00-4186-B7F8-B71618D714D7}">
   <ds:schemaRefs>
     <ds:schemaRef ds:uri="http://schemas.microsoft.com/office/2006/metadata/contentType"/>
@@ -7402,10 +7593,19 @@
 </ds:datastoreItem>
 </file>
 
+<file path=customXml/itemProps3.xml><?xml version="1.0" encoding="utf-8"?>
+<ds:datastoreItem xmlns:ds="http://schemas.openxmlformats.org/officeDocument/2006/customXml" ds:itemID="{70DEA966-7B31-4EE5-B576-08980E1069CD}">
+  <ds:schemaRefs>
+    <ds:schemaRef ds:uri="http://schemas.microsoft.com/office/2006/metadata/properties"/>
+    <ds:schemaRef ds:uri="http://schemas.microsoft.com/office/infopath/2007/PartnerControls"/>
+  </ds:schemaRefs>
+</ds:datastoreItem>
+</file>
+
 <file path=customXml/itemProps4.xml><?xml version="1.0" encoding="utf-8"?>
-<ds:datastoreItem xmlns:ds="http://schemas.openxmlformats.org/officeDocument/2006/customXml" ds:itemID="{4F36806E-31EE-42CA-8E74-44375C1F6291}">
+<ds:datastoreItem xmlns:ds="http://schemas.openxmlformats.org/officeDocument/2006/customXml" ds:itemID="{168C5B7C-6703-40F3-A2A7-C4DC4DAE1D58}">
   <ds:schemaRefs>
-    <ds:schemaRef ds:uri="http://schemas.microsoft.com/sharepoint/v3/contenttype/forms"/>
+    <ds:schemaRef ds:uri="http://schemas.openxmlformats.org/officeDocument/2006/bibliography"/>
   </ds:schemaRefs>
 </ds:datastoreItem>
 </file>
</xml_diff>